<commit_message>
#14 Redacción Eleccion Framework en Documentación
</commit_message>
<xml_diff>
--- a/Documentación TFG/4_TecnicasHerramientas.docx
+++ b/Documentación TFG/4_TecnicasHerramientas.docx
@@ -1,311 +1,478 @@
 
 <file path=word/document.xml><?xml version="1.0" encoding="utf-8"?>
-<w:document xmlns:wpc="http://schemas.microsoft.com/office/word/2010/wordprocessingCanvas" xmlns:cx="http://schemas.microsoft.com/office/drawing/2014/chartex" xmlns:cx1="http://schemas.microsoft.com/office/drawing/2015/9/8/chartex" xmlns:cx2="http://schemas.microsoft.com/office/drawing/2015/10/21/chartex" xmlns:cx3="http://schemas.microsoft.com/office/drawing/2016/5/9/chartex" xmlns:cx4="http://schemas.microsoft.com/office/drawing/2016/5/10/chartex" xmlns:cx5="http://schemas.microsoft.com/office/drawing/2016/5/11/chartex" xmlns:mc="http://schemas.openxmlformats.org/markup-compatibility/2006" xmlns:o="urn:schemas-microsoft-com:office:office" xmlns:r="http://schemas.openxmlformats.org/officeDocument/2006/relationships" xmlns:m="http://schemas.openxmlformats.org/officeDocument/2006/math" xmlns:v="urn:schemas-microsoft-com:vml" xmlns:wp14="http://schemas.microsoft.com/office/word/2010/wordprocessingDrawing" xmlns:wp="http://schemas.openxmlformats.org/drawingml/2006/wordprocessingDrawing" xmlns:w10="urn:schemas-microsoft-com:office:word" xmlns:w="http://schemas.openxmlformats.org/wordprocessingml/2006/main" xmlns:w14="http://schemas.microsoft.com/office/word/2010/wordml" xmlns:w15="http://schemas.microsoft.com/office/word/2012/wordml" xmlns:w16se="http://schemas.microsoft.com/office/word/2015/wordml/symex" xmlns:wpg="http://schemas.microsoft.com/office/word/2010/wordprocessingGroup" xmlns:wpi="http://schemas.microsoft.com/office/word/2010/wordprocessingInk" xmlns:wne="http://schemas.microsoft.com/office/word/2006/wordml" xmlns:wps="http://schemas.microsoft.com/office/word/2010/wordprocessingShape" mc:Ignorable="w14 w15 w16se wp14">
+<w:document xmlns:wpc="http://schemas.microsoft.com/office/word/2010/wordprocessingCanvas" xmlns:cx="http://schemas.microsoft.com/office/drawing/2014/chartex" xmlns:cx1="http://schemas.microsoft.com/office/drawing/2015/9/8/chartex" xmlns:cx2="http://schemas.microsoft.com/office/drawing/2015/10/21/chartex" xmlns:cx3="http://schemas.microsoft.com/office/drawing/2016/5/9/chartex" xmlns:cx4="http://schemas.microsoft.com/office/drawing/2016/5/10/chartex" xmlns:cx5="http://schemas.microsoft.com/office/drawing/2016/5/11/chartex" xmlns:cx6="http://schemas.microsoft.com/office/drawing/2016/5/12/chartex" xmlns:cx7="http://schemas.microsoft.com/office/drawing/2016/5/13/chartex" xmlns:cx8="http://schemas.microsoft.com/office/drawing/2016/5/14/chartex" xmlns:mc="http://schemas.openxmlformats.org/markup-compatibility/2006" xmlns:o="urn:schemas-microsoft-com:office:office" xmlns:r="http://schemas.openxmlformats.org/officeDocument/2006/relationships" xmlns:m="http://schemas.openxmlformats.org/officeDocument/2006/math" xmlns:v="urn:schemas-microsoft-com:vml" xmlns:wp14="http://schemas.microsoft.com/office/word/2010/wordprocessingDrawing" xmlns:wp="http://schemas.openxmlformats.org/drawingml/2006/wordprocessingDrawing" xmlns:w10="urn:schemas-microsoft-com:office:word" xmlns:w="http://schemas.openxmlformats.org/wordprocessingml/2006/main" xmlns:w14="http://schemas.microsoft.com/office/word/2010/wordml" xmlns:w15="http://schemas.microsoft.com/office/word/2012/wordml" xmlns:w16se="http://schemas.microsoft.com/office/word/2015/wordml/symex" xmlns:wpg="http://schemas.microsoft.com/office/word/2010/wordprocessingGroup" xmlns:wpi="http://schemas.microsoft.com/office/word/2010/wordprocessingInk" xmlns:wne="http://schemas.microsoft.com/office/word/2006/wordml" xmlns:wps="http://schemas.microsoft.com/office/word/2010/wordprocessingShape" mc:Ignorable="w14 w15 w16se wp14">
   <w:body>
     <w:p>
       <w:pPr>
         <w:pStyle w:val="Ttulo1"/>
       </w:pPr>
+      <w:r>
+        <w:t>Técnicas y herramientas</w:t>
+      </w:r>
+    </w:p>
+    <w:p>
+      <w:pPr>
+        <w:pStyle w:val="Ttulo2"/>
+      </w:pPr>
+      <w:r>
+        <w:t>Introducción</w:t>
+      </w:r>
+    </w:p>
+    <w:p>
+      <w:pPr>
+        <w:pStyle w:val="UBUcuerpoTrabajo"/>
+      </w:pPr>
+    </w:p>
+    <w:p>
+      <w:pPr>
+        <w:pStyle w:val="UBUcuerpoTrabajo"/>
+      </w:pPr>
+      <w:r>
+        <w:t>En este apartado se va a hablar de las diferentes herramientas y técnicas que he analizado y usado, mostrando las razones que me han influenciado a tomar la decisión de utilizarlo para la realización del proyecto. Debido a la gran cantidad de herramientas y técnicas que existen para resolver los problemas de la aplicación, he ido escogiendo varias de las herramientas disponibles y he cogido la que mejor se ajustaba.</w:t>
+      </w:r>
+    </w:p>
+    <w:p>
+      <w:pPr>
+        <w:pStyle w:val="UBUcuerpoTrabajo"/>
+      </w:pPr>
+    </w:p>
+    <w:p>
+      <w:pPr>
+        <w:pStyle w:val="UBUcuerpoTrabajo"/>
+      </w:pPr>
+      <w:r>
+        <w:t xml:space="preserve">En algún caso las decisiones han sido claras, pero en otros no he sabido muy bien cual escoger, por lo que me he decantado por lo que más conocía, y otras veces la decisión la he tomado por la sencillez de la técnica o herramienta. </w:t>
+      </w:r>
+    </w:p>
+    <w:p>
+      <w:pPr>
+        <w:pStyle w:val="UBUcuerpoTrabajo"/>
+      </w:pPr>
+    </w:p>
+    <w:p>
+      <w:pPr>
+        <w:pStyle w:val="Ttulo2"/>
+      </w:pPr>
+      <w:r>
+        <w:t>Framework</w:t>
+      </w:r>
+    </w:p>
+    <w:p>
+      <w:pPr>
+        <w:pStyle w:val="UBUcuerpoTrabajo"/>
+        <w:rPr>
+          <w:b/>
+        </w:rPr>
+      </w:pPr>
+      <w:r>
+        <w:rPr>
+          <w:b/>
+        </w:rPr>
+        <w:t>CakePHP</w:t>
+      </w:r>
+    </w:p>
+    <w:p>
+      <w:pPr>
+        <w:pStyle w:val="UBUcuerpoTrabajo"/>
+        <w:rPr>
+          <w:b/>
+        </w:rPr>
+      </w:pPr>
+    </w:p>
+    <w:p>
+      <w:pPr>
+        <w:pStyle w:val="UBUcuerpoTrabajo"/>
+      </w:pPr>
+      <w:r>
+        <w:t xml:space="preserve">CakePHP hace que la </w:t>
+      </w:r>
+      <w:r>
+        <w:t>construcción de páginas web sea más sencilla, rápida y que requiera menos código. Ofrece un acceso más flexible a las bases de datos y permite la construcción de sistemas más complejos.</w:t>
+      </w:r>
+    </w:p>
+    <w:p>
+      <w:pPr>
+        <w:pStyle w:val="UBUcuerpoTrabajo"/>
+      </w:pPr>
+    </w:p>
+    <w:p>
+      <w:pPr>
+        <w:pStyle w:val="UBUcuerpoTrabajo"/>
+      </w:pPr>
+      <w:r>
+        <w:t>Ventajas:</w:t>
+      </w:r>
+    </w:p>
+    <w:p>
+      <w:pPr>
+        <w:pStyle w:val="UBUcuerpoTrabajo"/>
+      </w:pPr>
+    </w:p>
+    <w:p>
+      <w:pPr>
+        <w:pStyle w:val="UBUcuerpoTrabajo"/>
+        <w:numPr>
+          <w:ilvl w:val="0"/>
+          <w:numId w:val="1"/>
+        </w:numPr>
+      </w:pPr>
+      <w:r>
+        <w:t>Contiene una amplia documentación que cuenta con libros, API y Videos. Esta documentación está en varios idiomas, pero no está traducida completamente al español.</w:t>
+      </w:r>
+    </w:p>
+    <w:p>
+      <w:pPr>
+        <w:pStyle w:val="UBUcuerpoTrabajo"/>
+        <w:numPr>
+          <w:ilvl w:val="0"/>
+          <w:numId w:val="1"/>
+        </w:numPr>
+      </w:pPr>
+      <w:r>
+        <w:t>El proceso de instalación es relativamente sencillo, ya sea, a través de Composer u Oven.</w:t>
+      </w:r>
+    </w:p>
+    <w:p>
+      <w:pPr>
+        <w:pStyle w:val="UBUcuerpoTrabajo"/>
+      </w:pPr>
+    </w:p>
+    <w:p>
+      <w:pPr>
+        <w:pStyle w:val="UBUcuerpoTrabajo"/>
+      </w:pPr>
+      <w:r>
+        <w:t>Desventajas</w:t>
+      </w:r>
+    </w:p>
+    <w:p>
+      <w:pPr>
+        <w:pStyle w:val="UBUcuerpoTrabajo"/>
+      </w:pPr>
+    </w:p>
+    <w:p>
+      <w:pPr>
+        <w:pStyle w:val="UBUcuerpoTrabajo"/>
+        <w:numPr>
+          <w:ilvl w:val="0"/>
+          <w:numId w:val="2"/>
+        </w:numPr>
+      </w:pPr>
+      <w:r>
+        <w:t>Cake es muy pesado debido a que tiene muchas opciones activas, lo que hace que se pierda velocidad.</w:t>
+      </w:r>
+    </w:p>
+    <w:p>
+      <w:pPr>
+        <w:pStyle w:val="UBUcuerpoTrabajo"/>
+      </w:pPr>
+    </w:p>
+    <w:p>
+      <w:pPr>
+        <w:pStyle w:val="UBUcuerpoTrabajo"/>
+        <w:rPr>
+          <w:b/>
+        </w:rPr>
+      </w:pPr>
+      <w:r>
+        <w:rPr>
+          <w:b/>
+        </w:rPr>
+        <w:t>Laravel</w:t>
+      </w:r>
+    </w:p>
+    <w:p>
+      <w:pPr>
+        <w:pStyle w:val="UBUcuerpoTrabajo"/>
+        <w:rPr>
+          <w:b/>
+        </w:rPr>
+      </w:pPr>
+    </w:p>
+    <w:p>
+      <w:pPr>
+        <w:pStyle w:val="UBUcuerpoTrabajo"/>
+      </w:pPr>
+      <w:r>
+        <w:t>Es un framework para desarrollar aplicaciones y páginas web con PHP 5 y PHP 7. Busca desarrollar código de forma elegante y simple, permitiendo muchas funcionalidades. Agrupa lo mejor de otros frameworks y usa las últimas características que se han incorporado a PHP.</w:t>
+      </w:r>
+    </w:p>
+    <w:p>
+      <w:pPr>
+        <w:pStyle w:val="UBUcuerpoTrabajo"/>
+      </w:pPr>
+    </w:p>
+    <w:p>
+      <w:pPr>
+        <w:pStyle w:val="UBUcuerpoTrabajo"/>
+      </w:pPr>
+      <w:r>
+        <w:t>Ventajas:</w:t>
+      </w:r>
+    </w:p>
+    <w:p>
+      <w:pPr>
+        <w:pStyle w:val="UBUcuerpoTrabajo"/>
+      </w:pPr>
+    </w:p>
+    <w:p>
+      <w:pPr>
+        <w:pStyle w:val="Prrafodelista"/>
+        <w:numPr>
+          <w:ilvl w:val="0"/>
+          <w:numId w:val="2"/>
+        </w:numPr>
+        <w:jc w:val="both"/>
+      </w:pPr>
+      <w:r>
+        <w:t>Posee una gran documentación, con una guía de instalación bastante sencilla y detallada.</w:t>
+      </w:r>
+    </w:p>
+    <w:p>
+      <w:pPr>
+        <w:pStyle w:val="Prrafodelista"/>
+        <w:numPr>
+          <w:ilvl w:val="0"/>
+          <w:numId w:val="2"/>
+        </w:numPr>
+        <w:jc w:val="both"/>
+      </w:pPr>
+      <w:r>
+        <w:t>Dentro de esta documentación, existe la posibilidad de utilizar un sistema de plantillas llamado Blade, lo cual mejora mucho el aspecto visual de la aplicación.</w:t>
+      </w:r>
+    </w:p>
+    <w:p>
+      <w:pPr>
+        <w:pStyle w:val="UBUcuerpoTrabajo"/>
+      </w:pPr>
+    </w:p>
+    <w:p>
+      <w:pPr>
+        <w:pStyle w:val="UBUcuerpoTrabajo"/>
+      </w:pPr>
+      <w:r>
+        <w:t>Desventajas</w:t>
+      </w:r>
+    </w:p>
+    <w:p>
+      <w:pPr>
+        <w:pStyle w:val="UBUcuerpoTrabajo"/>
+      </w:pPr>
+    </w:p>
+    <w:p>
+      <w:pPr>
+        <w:pStyle w:val="UBUcuerpoTrabajo"/>
+        <w:numPr>
+          <w:ilvl w:val="0"/>
+          <w:numId w:val="3"/>
+        </w:numPr>
+      </w:pPr>
+      <w:r>
+        <w:t>F</w:t>
+      </w:r>
+      <w:r>
+        <w:t>uerte orientación hacia la programación estática (usa una abusiva cantidad de clases y métodos estáticos)</w:t>
+      </w:r>
       <w:bookmarkStart w:id="0" w:name="_GoBack"/>
       <w:bookmarkEnd w:id="0"/>
-      <w:r>
-        <w:t>Técnicas y herramientas</w:t>
-      </w:r>
-    </w:p>
-    <w:p>
-      <w:pPr>
-        <w:pStyle w:val="UBUcuerpoTrabajo"/>
-      </w:pPr>
-      <w:r>
-        <w:t xml:space="preserve">{Esta parte de la memoria tiene como objetivo presentar las técnicas metodológicas y las herramientas de desarrollo que se han utilizado para llevar a cabo el </w:t>
-      </w:r>
-      <w:r>
-        <w:t>proyecto. Si se han estudiado diferentes alternativas de metodologías, herramientas, bibliotecas se puede hacer un resumen de los aspectos más destacados de cada alternativa, incluyendo comparativas entre las distintas opciones y una justificación de las e</w:t>
-      </w:r>
-      <w:r>
-        <w:t>lecciones realizadas.</w:t>
-      </w:r>
-    </w:p>
-    <w:p>
-      <w:pPr>
-        <w:pStyle w:val="UBUcuerpoTrabajo"/>
-      </w:pPr>
-      <w:r>
-        <w:t>No se pretende que este apartado se convierta en un capítulo de un libro dedicado a cada una de las alternativas, sino comentar los aspectos más destacados de cada opción, con un repaso somero a los fundamentos esenciales y referenci</w:t>
-      </w:r>
-      <w:r>
-        <w:t>as bibliográficas para que el lector pueda ampliar su conocimiento sobre el tema. }</w:t>
-      </w:r>
-    </w:p>
-    <w:p>
-      <w:pPr>
-        <w:pStyle w:val="Ttulo2"/>
-      </w:pPr>
-      <w:r>
-        <w:t>Metodología usada</w:t>
-      </w:r>
-    </w:p>
-    <w:p>
-      <w:pPr>
-        <w:pStyle w:val="UBUcuerpoTrabajo"/>
-      </w:pPr>
-      <w:r>
-        <w:t>{}</w:t>
-      </w:r>
-    </w:p>
-    <w:p>
-      <w:pPr>
-        <w:pStyle w:val="Ttulo2"/>
-      </w:pPr>
-      <w:r>
-        <w:t>Alternativas estudiadas</w:t>
-      </w:r>
-    </w:p>
-    <w:tbl>
-      <w:tblPr>
-        <w:tblW w:w="9355" w:type="dxa"/>
-        <w:tblLayout w:type="fixed"/>
-        <w:tblCellMar>
-          <w:left w:w="10" w:type="dxa"/>
-          <w:right w:w="10" w:type="dxa"/>
-        </w:tblCellMar>
-        <w:tblLook w:val="0000" w:firstRow="0" w:lastRow="0" w:firstColumn="0" w:lastColumn="0" w:noHBand="0" w:noVBand="0"/>
-      </w:tblPr>
-      <w:tblGrid>
-        <w:gridCol w:w="4677"/>
-        <w:gridCol w:w="4678"/>
-      </w:tblGrid>
-      <w:tr>
-        <w:tblPrEx>
-          <w:tblCellMar>
-            <w:top w:w="0" w:type="dxa"/>
-            <w:bottom w:w="0" w:type="dxa"/>
-          </w:tblCellMar>
-        </w:tblPrEx>
-        <w:trPr>
-          <w:tblHeader/>
-        </w:trPr>
-        <w:tc>
-          <w:tcPr>
-            <w:tcW w:w="4677" w:type="dxa"/>
-            <w:tcBorders>
-              <w:top w:val="single" w:sz="2" w:space="0" w:color="000000"/>
-              <w:left w:val="single" w:sz="2" w:space="0" w:color="000000"/>
-              <w:bottom w:val="single" w:sz="2" w:space="0" w:color="000000"/>
-            </w:tcBorders>
-            <w:tcMar>
-              <w:top w:w="55" w:type="dxa"/>
-              <w:left w:w="55" w:type="dxa"/>
-              <w:bottom w:w="55" w:type="dxa"/>
-              <w:right w:w="55" w:type="dxa"/>
-            </w:tcMar>
-          </w:tcPr>
-          <w:p>
-            <w:pPr>
-              <w:pStyle w:val="TableContents"/>
-              <w:jc w:val="center"/>
-              <w:rPr>
-                <w:b/>
-                <w:bCs/>
-              </w:rPr>
-            </w:pPr>
-            <w:r>
-              <w:rPr>
-                <w:b/>
-                <w:bCs/>
-              </w:rPr>
-              <w:t>Encabezado de la tabla</w:t>
-            </w:r>
-            <w:r>
-              <w:rPr>
-                <w:rStyle w:val="Refdenotaalpie"/>
-                <w:b/>
-                <w:bCs/>
-              </w:rPr>
-              <w:footnoteReference w:id="1"/>
-            </w:r>
-          </w:p>
-        </w:tc>
-        <w:tc>
-          <w:tcPr>
-            <w:tcW w:w="4678" w:type="dxa"/>
-            <w:tcBorders>
-              <w:top w:val="single" w:sz="2" w:space="0" w:color="000000"/>
-              <w:left w:val="single" w:sz="2" w:space="0" w:color="000000"/>
-              <w:bottom w:val="single" w:sz="2" w:space="0" w:color="000000"/>
-              <w:right w:val="single" w:sz="2" w:space="0" w:color="000000"/>
-            </w:tcBorders>
-            <w:tcMar>
-              <w:top w:w="55" w:type="dxa"/>
-              <w:left w:w="55" w:type="dxa"/>
-              <w:bottom w:w="55" w:type="dxa"/>
-              <w:right w:w="55" w:type="dxa"/>
-            </w:tcMar>
-          </w:tcPr>
-          <w:p>
-            <w:pPr>
-              <w:pStyle w:val="TableContents"/>
-              <w:jc w:val="center"/>
-              <w:rPr>
-                <w:b/>
-                <w:bCs/>
-              </w:rPr>
-            </w:pPr>
-          </w:p>
-        </w:tc>
-      </w:tr>
-      <w:tr>
-        <w:tblPrEx>
-          <w:tblCellMar>
-            <w:top w:w="0" w:type="dxa"/>
-            <w:bottom w:w="0" w:type="dxa"/>
-          </w:tblCellMar>
-        </w:tblPrEx>
-        <w:tc>
-          <w:tcPr>
-            <w:tcW w:w="4677" w:type="dxa"/>
-            <w:tcBorders>
-              <w:left w:val="single" w:sz="2" w:space="0" w:color="000000"/>
-              <w:bottom w:val="single" w:sz="2" w:space="0" w:color="000000"/>
-            </w:tcBorders>
-            <w:tcMar>
-              <w:top w:w="55" w:type="dxa"/>
-              <w:left w:w="55" w:type="dxa"/>
-              <w:bottom w:w="55" w:type="dxa"/>
-              <w:right w:w="55" w:type="dxa"/>
-            </w:tcMar>
-          </w:tcPr>
-          <w:p>
-            <w:pPr>
-              <w:pStyle w:val="TableContents"/>
-            </w:pPr>
-            <w:r>
-              <w:t>Alternativa 1</w:t>
-            </w:r>
-          </w:p>
-        </w:tc>
-        <w:tc>
-          <w:tcPr>
-            <w:tcW w:w="4678" w:type="dxa"/>
-            <w:tcBorders>
-              <w:left w:val="single" w:sz="2" w:space="0" w:color="000000"/>
-              <w:bottom w:val="single" w:sz="2" w:space="0" w:color="000000"/>
-              <w:right w:val="single" w:sz="2" w:space="0" w:color="000000"/>
-            </w:tcBorders>
-            <w:tcMar>
-              <w:top w:w="55" w:type="dxa"/>
-              <w:left w:w="55" w:type="dxa"/>
-              <w:bottom w:w="55" w:type="dxa"/>
-              <w:right w:w="55" w:type="dxa"/>
-            </w:tcMar>
-          </w:tcPr>
-          <w:p>
-            <w:pPr>
-              <w:pStyle w:val="TableContents"/>
-            </w:pPr>
-          </w:p>
-        </w:tc>
-      </w:tr>
-      <w:tr>
-        <w:tblPrEx>
-          <w:tblCellMar>
-            <w:top w:w="0" w:type="dxa"/>
-            <w:bottom w:w="0" w:type="dxa"/>
-          </w:tblCellMar>
-        </w:tblPrEx>
-        <w:tc>
-          <w:tcPr>
-            <w:tcW w:w="4677" w:type="dxa"/>
-            <w:tcBorders>
-              <w:left w:val="single" w:sz="2" w:space="0" w:color="000000"/>
-              <w:bottom w:val="single" w:sz="2" w:space="0" w:color="000000"/>
-            </w:tcBorders>
-            <w:tcMar>
-              <w:top w:w="55" w:type="dxa"/>
-              <w:left w:w="55" w:type="dxa"/>
-              <w:bottom w:w="55" w:type="dxa"/>
-              <w:right w:w="55" w:type="dxa"/>
-            </w:tcMar>
-          </w:tcPr>
-          <w:p>
-            <w:pPr>
-              <w:pStyle w:val="TableContents"/>
-            </w:pPr>
-            <w:r>
-              <w:t>Alternativa 2</w:t>
-            </w:r>
-          </w:p>
-        </w:tc>
-        <w:tc>
-          <w:tcPr>
-            <w:tcW w:w="4678" w:type="dxa"/>
-            <w:tcBorders>
-              <w:left w:val="single" w:sz="2" w:space="0" w:color="000000"/>
-              <w:bottom w:val="single" w:sz="2" w:space="0" w:color="000000"/>
-              <w:right w:val="single" w:sz="2" w:space="0" w:color="000000"/>
-            </w:tcBorders>
-            <w:tcMar>
-              <w:top w:w="55" w:type="dxa"/>
-              <w:left w:w="55" w:type="dxa"/>
-              <w:bottom w:w="55" w:type="dxa"/>
-              <w:right w:w="55" w:type="dxa"/>
-            </w:tcMar>
-          </w:tcPr>
-          <w:p>
-            <w:pPr>
-              <w:pStyle w:val="TableContents"/>
-            </w:pPr>
-          </w:p>
-        </w:tc>
-      </w:tr>
-    </w:tbl>
-    <w:p>
-      <w:pPr>
-        <w:pStyle w:val="Table"/>
-      </w:pPr>
-      <w:r>
-        <w:t>Tabla 1: Ejemplo de tabla</w:t>
-      </w:r>
-    </w:p>
-    <w:p>
-      <w:pPr>
-        <w:pStyle w:val="Textbody"/>
-      </w:pPr>
-    </w:p>
-    <w:p>
-      <w:pPr>
-        <w:pStyle w:val="Ttulo3"/>
-      </w:pPr>
-      <w:r>
-        <w:t>Alternativa1</w:t>
-      </w:r>
-    </w:p>
-    <w:p>
-      <w:pPr>
-        <w:pStyle w:val="UBUcuerpoTrabajo"/>
-      </w:pPr>
-      <w:r>
-        <w:t>{Razones por las que se descartó.}</w:t>
-      </w:r>
-    </w:p>
-    <w:p>
-      <w:pPr>
-        <w:pStyle w:val="Ttulo3"/>
-      </w:pPr>
-      <w:r>
-        <w:t>Alternativa2</w:t>
-      </w:r>
-    </w:p>
-    <w:p>
-      <w:pPr>
-        <w:pStyle w:val="UBUcuerpoTrabajo"/>
-      </w:pPr>
-      <w:r>
-        <w:t>{}</w:t>
-      </w:r>
-    </w:p>
+    </w:p>
+    <w:p>
+      <w:pPr>
+        <w:pStyle w:val="UBUcuerpoTrabajo"/>
+        <w:rPr>
+          <w:b/>
+        </w:rPr>
+      </w:pPr>
+      <w:r>
+        <w:rPr>
+          <w:b/>
+        </w:rPr>
+        <w:lastRenderedPageBreak/>
+        <w:t>Symfony</w:t>
+      </w:r>
+    </w:p>
+    <w:p>
+      <w:pPr>
+        <w:pStyle w:val="UBUcuerpoTrabajo"/>
+        <w:rPr>
+          <w:b/>
+        </w:rPr>
+      </w:pPr>
+    </w:p>
+    <w:p>
+      <w:pPr>
+        <w:pStyle w:val="UBUcuerpoTrabajo"/>
+      </w:pPr>
+      <w:r>
+        <w:t xml:space="preserve">Es un famework que sirve para la construcción de aplicaciones, que simplifica el desarrollo ya que automatiza los patrones que se utilizan para solucionar las tareas más comunes. Se crea código más legible y con mayor facilidad de mantenimiento. </w:t>
+      </w:r>
+    </w:p>
+    <w:p>
+      <w:pPr>
+        <w:pStyle w:val="UBUcuerpoTrabajo"/>
+      </w:pPr>
+    </w:p>
+    <w:p>
+      <w:pPr>
+        <w:pStyle w:val="UBUcuerpoTrabajo"/>
+      </w:pPr>
+      <w:r>
+        <w:t>Ventajas:</w:t>
+      </w:r>
+    </w:p>
+    <w:p>
+      <w:pPr>
+        <w:pStyle w:val="UBUcuerpoTrabajo"/>
+      </w:pPr>
+    </w:p>
+    <w:p>
+      <w:pPr>
+        <w:pStyle w:val="Prrafodelista"/>
+        <w:numPr>
+          <w:ilvl w:val="0"/>
+          <w:numId w:val="2"/>
+        </w:numPr>
+        <w:jc w:val="both"/>
+      </w:pPr>
+      <w:r>
+        <w:t xml:space="preserve">Contiene una documentación extensa con los problemas y cuestiones más frecuentes </w:t>
+      </w:r>
+    </w:p>
+    <w:p>
+      <w:pPr>
+        <w:pStyle w:val="Prrafodelista"/>
+        <w:numPr>
+          <w:ilvl w:val="0"/>
+          <w:numId w:val="2"/>
+        </w:numPr>
+        <w:jc w:val="both"/>
+      </w:pPr>
+      <w:r>
+        <w:t>La instalación se realiza a través de Composer, y también es bastante sencilla.</w:t>
+      </w:r>
+    </w:p>
+    <w:p>
+      <w:pPr>
+        <w:pStyle w:val="Prrafodelista"/>
+        <w:numPr>
+          <w:ilvl w:val="0"/>
+          <w:numId w:val="2"/>
+        </w:numPr>
+        <w:jc w:val="both"/>
+      </w:pPr>
+      <w:r>
+        <w:t>Facilita el desarrollo de código legible.</w:t>
+      </w:r>
+    </w:p>
+    <w:p>
+      <w:pPr>
+        <w:pStyle w:val="Prrafodelista"/>
+        <w:ind w:left="1003"/>
+        <w:jc w:val="both"/>
+      </w:pPr>
+    </w:p>
+    <w:p>
+      <w:pPr>
+        <w:pStyle w:val="UBUcuerpoTrabajo"/>
+      </w:pPr>
+      <w:r>
+        <w:t>Desventajas</w:t>
+      </w:r>
+    </w:p>
+    <w:p>
+      <w:pPr>
+        <w:pStyle w:val="UBUcuerpoTrabajo"/>
+      </w:pPr>
+    </w:p>
+    <w:p>
+      <w:pPr>
+        <w:pStyle w:val="UBUcuerpoTrabajo"/>
+        <w:numPr>
+          <w:ilvl w:val="0"/>
+          <w:numId w:val="4"/>
+        </w:numPr>
+      </w:pPr>
+      <w:r>
+        <w:t>S</w:t>
+      </w:r>
+      <w:r>
+        <w:t>i se busca un tutorial, con los creadores de Symfony, puede llegar a tener un coste de +1000€</w:t>
+      </w:r>
+      <w:r>
+        <w:t>.</w:t>
+      </w:r>
+    </w:p>
+    <w:p>
+      <w:pPr>
+        <w:pStyle w:val="UBUcuerpoTrabajo"/>
+        <w:numPr>
+          <w:ilvl w:val="0"/>
+          <w:numId w:val="4"/>
+        </w:numPr>
+      </w:pPr>
+      <w:r>
+        <w:t>Algo complejo para programadores inexpertos.</w:t>
+      </w:r>
+    </w:p>
+    <w:p>
+      <w:pPr>
+        <w:pStyle w:val="UBUcuerpoTrabajo"/>
+        <w:numPr>
+          <w:ilvl w:val="0"/>
+          <w:numId w:val="4"/>
+        </w:numPr>
+      </w:pPr>
+      <w:r>
+        <w:t>Consultas complejas a la base de datos.</w:t>
+      </w:r>
+    </w:p>
+    <w:p>
+      <w:pPr>
+        <w:pStyle w:val="UBUcuerpoTrabajo"/>
+      </w:pPr>
+    </w:p>
+    <w:p>
+      <w:pPr>
+        <w:jc w:val="both"/>
+      </w:pPr>
+      <w:r>
+        <w:t>En mi caso, he decido quedarme con Laravel, puesto que he encontrado mucha más información y tutoriales más sencillos y concisos, que en los otros dos frameworks.</w:t>
+      </w:r>
+    </w:p>
+    <w:p>
+      <w:pPr>
+        <w:jc w:val="both"/>
+      </w:pPr>
+    </w:p>
+    <w:p>
+      <w:pPr>
+        <w:jc w:val="both"/>
+      </w:pPr>
+      <w:r>
+        <w:t>Otro factor que me ha ayudado a la elección ha sido, el sistema de plantillas Blade, ya que considero muy importante el aspecto visual de la aplicación y esta herramienta me va a ayudar a poder crear un diseño elegante y atractivo para el usuario final.</w:t>
+      </w:r>
+    </w:p>
+    <w:p>
+      <w:pPr>
+        <w:pStyle w:val="UBUcuerpoTrabajo"/>
+      </w:pPr>
+    </w:p>
+    <w:p>
+      <w:pPr>
+        <w:pStyle w:val="UBUcuerpoTrabajo"/>
+        <w:rPr>
+          <w:b/>
+        </w:rPr>
+      </w:pPr>
+    </w:p>
+    <w:p>
+      <w:pPr>
+        <w:pStyle w:val="UBUcuerpoTrabajo"/>
+      </w:pPr>
+    </w:p>
+    <w:p/>
     <w:sectPr>
-      <w:footerReference w:type="default" r:id="rId6"/>
+      <w:footerReference w:type="default" r:id="rId7"/>
       <w:pgSz w:w="11906" w:h="16838"/>
       <w:pgMar w:top="567" w:right="850" w:bottom="1416" w:left="1701" w:header="720" w:footer="850" w:gutter="0"/>
       <w:cols w:space="720"/>
@@ -315,7 +482,7 @@
 </file>
 
 <file path=word/endnotes.xml><?xml version="1.0" encoding="utf-8"?>
-<w:endnotes xmlns:wpc="http://schemas.microsoft.com/office/word/2010/wordprocessingCanvas" xmlns:cx="http://schemas.microsoft.com/office/drawing/2014/chartex" xmlns:cx1="http://schemas.microsoft.com/office/drawing/2015/9/8/chartex" xmlns:cx2="http://schemas.microsoft.com/office/drawing/2015/10/21/chartex" xmlns:cx3="http://schemas.microsoft.com/office/drawing/2016/5/9/chartex" xmlns:cx4="http://schemas.microsoft.com/office/drawing/2016/5/10/chartex" xmlns:cx5="http://schemas.microsoft.com/office/drawing/2016/5/11/chartex" xmlns:mc="http://schemas.openxmlformats.org/markup-compatibility/2006" xmlns:o="urn:schemas-microsoft-com:office:office" xmlns:r="http://schemas.openxmlformats.org/officeDocument/2006/relationships" xmlns:m="http://schemas.openxmlformats.org/officeDocument/2006/math" xmlns:v="urn:schemas-microsoft-com:vml" xmlns:wp14="http://schemas.microsoft.com/office/word/2010/wordprocessingDrawing" xmlns:wp="http://schemas.openxmlformats.org/drawingml/2006/wordprocessingDrawing" xmlns:w10="urn:schemas-microsoft-com:office:word" xmlns:w="http://schemas.openxmlformats.org/wordprocessingml/2006/main" xmlns:w14="http://schemas.microsoft.com/office/word/2010/wordml" xmlns:w15="http://schemas.microsoft.com/office/word/2012/wordml" xmlns:w16se="http://schemas.microsoft.com/office/word/2015/wordml/symex" xmlns:wpg="http://schemas.microsoft.com/office/word/2010/wordprocessingGroup" xmlns:wpi="http://schemas.microsoft.com/office/word/2010/wordprocessingInk" xmlns:wne="http://schemas.microsoft.com/office/word/2006/wordml" xmlns:wps="http://schemas.microsoft.com/office/word/2010/wordprocessingShape" mc:Ignorable="w14 w15 w16se wp14">
+<w:endnotes xmlns:wpc="http://schemas.microsoft.com/office/word/2010/wordprocessingCanvas" xmlns:cx="http://schemas.microsoft.com/office/drawing/2014/chartex" xmlns:cx1="http://schemas.microsoft.com/office/drawing/2015/9/8/chartex" xmlns:cx2="http://schemas.microsoft.com/office/drawing/2015/10/21/chartex" xmlns:cx3="http://schemas.microsoft.com/office/drawing/2016/5/9/chartex" xmlns:cx4="http://schemas.microsoft.com/office/drawing/2016/5/10/chartex" xmlns:cx5="http://schemas.microsoft.com/office/drawing/2016/5/11/chartex" xmlns:cx6="http://schemas.microsoft.com/office/drawing/2016/5/12/chartex" xmlns:cx7="http://schemas.microsoft.com/office/drawing/2016/5/13/chartex" xmlns:cx8="http://schemas.microsoft.com/office/drawing/2016/5/14/chartex" xmlns:mc="http://schemas.openxmlformats.org/markup-compatibility/2006" xmlns:o="urn:schemas-microsoft-com:office:office" xmlns:r="http://schemas.openxmlformats.org/officeDocument/2006/relationships" xmlns:m="http://schemas.openxmlformats.org/officeDocument/2006/math" xmlns:v="urn:schemas-microsoft-com:vml" xmlns:wp14="http://schemas.microsoft.com/office/word/2010/wordprocessingDrawing" xmlns:wp="http://schemas.openxmlformats.org/drawingml/2006/wordprocessingDrawing" xmlns:w10="urn:schemas-microsoft-com:office:word" xmlns:w="http://schemas.openxmlformats.org/wordprocessingml/2006/main" xmlns:w14="http://schemas.microsoft.com/office/word/2010/wordml" xmlns:w15="http://schemas.microsoft.com/office/word/2012/wordml" xmlns:w16se="http://schemas.microsoft.com/office/word/2015/wordml/symex" xmlns:wpg="http://schemas.microsoft.com/office/word/2010/wordprocessingGroup" xmlns:wpi="http://schemas.microsoft.com/office/word/2010/wordprocessingInk" xmlns:wne="http://schemas.microsoft.com/office/word/2006/wordml" xmlns:wps="http://schemas.microsoft.com/office/word/2010/wordprocessingShape" mc:Ignorable="w14 w15 w16se wp14">
   <w:endnote w:type="separator" w:id="-1">
     <w:p>
       <w:r>
@@ -334,7 +501,7 @@
 </file>
 
 <file path=word/footer1.xml><?xml version="1.0" encoding="utf-8"?>
-<w:ftr xmlns:wpc="http://schemas.microsoft.com/office/word/2010/wordprocessingCanvas" xmlns:cx="http://schemas.microsoft.com/office/drawing/2014/chartex" xmlns:cx1="http://schemas.microsoft.com/office/drawing/2015/9/8/chartex" xmlns:cx2="http://schemas.microsoft.com/office/drawing/2015/10/21/chartex" xmlns:cx3="http://schemas.microsoft.com/office/drawing/2016/5/9/chartex" xmlns:cx4="http://schemas.microsoft.com/office/drawing/2016/5/10/chartex" xmlns:cx5="http://schemas.microsoft.com/office/drawing/2016/5/11/chartex" xmlns:mc="http://schemas.openxmlformats.org/markup-compatibility/2006" xmlns:o="urn:schemas-microsoft-com:office:office" xmlns:r="http://schemas.openxmlformats.org/officeDocument/2006/relationships" xmlns:m="http://schemas.openxmlformats.org/officeDocument/2006/math" xmlns:v="urn:schemas-microsoft-com:vml" xmlns:wp14="http://schemas.microsoft.com/office/word/2010/wordprocessingDrawing" xmlns:wp="http://schemas.openxmlformats.org/drawingml/2006/wordprocessingDrawing" xmlns:w10="urn:schemas-microsoft-com:office:word" xmlns:w="http://schemas.openxmlformats.org/wordprocessingml/2006/main" xmlns:w14="http://schemas.microsoft.com/office/word/2010/wordml" xmlns:w15="http://schemas.microsoft.com/office/word/2012/wordml" xmlns:w16se="http://schemas.microsoft.com/office/word/2015/wordml/symex" xmlns:wpg="http://schemas.microsoft.com/office/word/2010/wordprocessingGroup" xmlns:wpi="http://schemas.microsoft.com/office/word/2010/wordprocessingInk" xmlns:wne="http://schemas.microsoft.com/office/word/2006/wordml" xmlns:wps="http://schemas.microsoft.com/office/word/2010/wordprocessingShape" mc:Ignorable="w14 w15 w16se wp14">
+<w:ftr xmlns:wpc="http://schemas.microsoft.com/office/word/2010/wordprocessingCanvas" xmlns:cx="http://schemas.microsoft.com/office/drawing/2014/chartex" xmlns:cx1="http://schemas.microsoft.com/office/drawing/2015/9/8/chartex" xmlns:cx2="http://schemas.microsoft.com/office/drawing/2015/10/21/chartex" xmlns:cx3="http://schemas.microsoft.com/office/drawing/2016/5/9/chartex" xmlns:cx4="http://schemas.microsoft.com/office/drawing/2016/5/10/chartex" xmlns:cx5="http://schemas.microsoft.com/office/drawing/2016/5/11/chartex" xmlns:cx6="http://schemas.microsoft.com/office/drawing/2016/5/12/chartex" xmlns:cx7="http://schemas.microsoft.com/office/drawing/2016/5/13/chartex" xmlns:cx8="http://schemas.microsoft.com/office/drawing/2016/5/14/chartex" xmlns:mc="http://schemas.openxmlformats.org/markup-compatibility/2006" xmlns:o="urn:schemas-microsoft-com:office:office" xmlns:r="http://schemas.openxmlformats.org/officeDocument/2006/relationships" xmlns:m="http://schemas.openxmlformats.org/officeDocument/2006/math" xmlns:v="urn:schemas-microsoft-com:vml" xmlns:wp14="http://schemas.microsoft.com/office/word/2010/wordprocessingDrawing" xmlns:wp="http://schemas.openxmlformats.org/drawingml/2006/wordprocessingDrawing" xmlns:w10="urn:schemas-microsoft-com:office:word" xmlns:w="http://schemas.openxmlformats.org/wordprocessingml/2006/main" xmlns:w14="http://schemas.microsoft.com/office/word/2010/wordml" xmlns:w15="http://schemas.microsoft.com/office/word/2012/wordml" xmlns:w16se="http://schemas.microsoft.com/office/word/2015/wordml/symex" xmlns:wpg="http://schemas.microsoft.com/office/word/2010/wordprocessingGroup" xmlns:wpi="http://schemas.microsoft.com/office/word/2010/wordprocessingInk" xmlns:wne="http://schemas.microsoft.com/office/word/2006/wordml" xmlns:wps="http://schemas.microsoft.com/office/word/2010/wordprocessingShape" mc:Ignorable="w14 w15 w16se wp14">
   <w:p>
     <w:pPr>
       <w:pStyle w:val="Piedepgina"/>
@@ -434,39 +601,19 @@
         </mc:Fallback>
       </mc:AlternateContent>
     </w:r>
-    <w:r>
-      <w:fldChar w:fldCharType="begin"/>
-    </w:r>
-    <w:r>
-      <w:instrText xml:space="preserve"> FILENAME </w:instrText>
-    </w:r>
-    <w:r>
-      <w:fldChar w:fldCharType="separate"/>
-    </w:r>
-    <w:r>
-      <w:t>4_TecnicasHerramientas.odt</w:t>
-    </w:r>
-    <w:r>
-      <w:fldChar w:fldCharType="end"/>
-    </w:r>
+    <w:fldSimple w:instr=" FILENAME ">
+      <w:r>
+        <w:t>4_TecnicasHerramientas.odt</w:t>
+      </w:r>
+    </w:fldSimple>
     <w:r>
       <w:t xml:space="preserve"> v.</w:t>
     </w:r>
-    <w:r>
-      <w:fldChar w:fldCharType="begin"/>
-    </w:r>
-    <w:r>
-      <w:instrText xml:space="preserve"> REVNUM </w:instrText>
-    </w:r>
-    <w:r>
-      <w:fldChar w:fldCharType="separate"/>
-    </w:r>
-    <w:r>
-      <w:t>11</w:t>
-    </w:r>
-    <w:r>
-      <w:fldChar w:fldCharType="end"/>
-    </w:r>
+    <w:fldSimple w:instr=" REVNUM ">
+      <w:r>
+        <w:t>11</w:t>
+      </w:r>
+    </w:fldSimple>
     <w:r>
       <w:t xml:space="preserve"> </w:t>
     </w:r>
@@ -475,9 +622,6 @@
     </w:r>
     <w:r>
       <w:instrText xml:space="preserve"> TITLE </w:instrText>
-    </w:r>
-    <w:r>
-      <w:fldChar w:fldCharType="separate"/>
     </w:r>
     <w:r>
       <w:fldChar w:fldCharType="end"/>
@@ -495,7 +639,7 @@
       <w:rPr>
         <w:noProof/>
       </w:rPr>
-      <w:t>24/jul.15</w:t>
+      <w:t>10/feb.17</w:t>
     </w:r>
     <w:r>
       <w:fldChar w:fldCharType="end"/>
@@ -527,30 +671,20 @@
     <w:r>
       <w:t>/</w:t>
     </w:r>
-    <w:r>
-      <w:fldChar w:fldCharType="begin"/>
-    </w:r>
-    <w:r>
-      <w:instrText xml:space="preserve"> NUMPAGES </w:instrText>
-    </w:r>
-    <w:r>
-      <w:fldChar w:fldCharType="separate"/>
-    </w:r>
-    <w:r>
-      <w:rPr>
-        <w:noProof/>
-      </w:rPr>
-      <w:t>1</w:t>
-    </w:r>
-    <w:r>
-      <w:fldChar w:fldCharType="end"/>
-    </w:r>
+    <w:fldSimple w:instr=" NUMPAGES ">
+      <w:r>
+        <w:rPr>
+          <w:noProof/>
+        </w:rPr>
+        <w:t>2</w:t>
+      </w:r>
+    </w:fldSimple>
   </w:p>
 </w:ftr>
 </file>
 
 <file path=word/footnotes.xml><?xml version="1.0" encoding="utf-8"?>
-<w:footnotes xmlns:wpc="http://schemas.microsoft.com/office/word/2010/wordprocessingCanvas" xmlns:cx="http://schemas.microsoft.com/office/drawing/2014/chartex" xmlns:cx1="http://schemas.microsoft.com/office/drawing/2015/9/8/chartex" xmlns:cx2="http://schemas.microsoft.com/office/drawing/2015/10/21/chartex" xmlns:cx3="http://schemas.microsoft.com/office/drawing/2016/5/9/chartex" xmlns:cx4="http://schemas.microsoft.com/office/drawing/2016/5/10/chartex" xmlns:cx5="http://schemas.microsoft.com/office/drawing/2016/5/11/chartex" xmlns:mc="http://schemas.openxmlformats.org/markup-compatibility/2006" xmlns:o="urn:schemas-microsoft-com:office:office" xmlns:r="http://schemas.openxmlformats.org/officeDocument/2006/relationships" xmlns:m="http://schemas.openxmlformats.org/officeDocument/2006/math" xmlns:v="urn:schemas-microsoft-com:vml" xmlns:wp14="http://schemas.microsoft.com/office/word/2010/wordprocessingDrawing" xmlns:wp="http://schemas.openxmlformats.org/drawingml/2006/wordprocessingDrawing" xmlns:w10="urn:schemas-microsoft-com:office:word" xmlns:w="http://schemas.openxmlformats.org/wordprocessingml/2006/main" xmlns:w14="http://schemas.microsoft.com/office/word/2010/wordml" xmlns:w15="http://schemas.microsoft.com/office/word/2012/wordml" xmlns:w16se="http://schemas.microsoft.com/office/word/2015/wordml/symex" xmlns:wpg="http://schemas.microsoft.com/office/word/2010/wordprocessingGroup" xmlns:wpi="http://schemas.microsoft.com/office/word/2010/wordprocessingInk" xmlns:wne="http://schemas.microsoft.com/office/word/2006/wordml" xmlns:wps="http://schemas.microsoft.com/office/word/2010/wordprocessingShape" mc:Ignorable="w14 w15 w16se wp14">
+<w:footnotes xmlns:wpc="http://schemas.microsoft.com/office/word/2010/wordprocessingCanvas" xmlns:cx="http://schemas.microsoft.com/office/drawing/2014/chartex" xmlns:cx1="http://schemas.microsoft.com/office/drawing/2015/9/8/chartex" xmlns:cx2="http://schemas.microsoft.com/office/drawing/2015/10/21/chartex" xmlns:cx3="http://schemas.microsoft.com/office/drawing/2016/5/9/chartex" xmlns:cx4="http://schemas.microsoft.com/office/drawing/2016/5/10/chartex" xmlns:cx5="http://schemas.microsoft.com/office/drawing/2016/5/11/chartex" xmlns:cx6="http://schemas.microsoft.com/office/drawing/2016/5/12/chartex" xmlns:cx7="http://schemas.microsoft.com/office/drawing/2016/5/13/chartex" xmlns:cx8="http://schemas.microsoft.com/office/drawing/2016/5/14/chartex" xmlns:mc="http://schemas.openxmlformats.org/markup-compatibility/2006" xmlns:o="urn:schemas-microsoft-com:office:office" xmlns:r="http://schemas.openxmlformats.org/officeDocument/2006/relationships" xmlns:m="http://schemas.openxmlformats.org/officeDocument/2006/math" xmlns:v="urn:schemas-microsoft-com:vml" xmlns:wp14="http://schemas.microsoft.com/office/word/2010/wordprocessingDrawing" xmlns:wp="http://schemas.openxmlformats.org/drawingml/2006/wordprocessingDrawing" xmlns:w10="urn:schemas-microsoft-com:office:word" xmlns:w="http://schemas.openxmlformats.org/wordprocessingml/2006/main" xmlns:w14="http://schemas.microsoft.com/office/word/2010/wordml" xmlns:w15="http://schemas.microsoft.com/office/word/2012/wordml" xmlns:w16se="http://schemas.microsoft.com/office/word/2015/wordml/symex" xmlns:wpg="http://schemas.microsoft.com/office/word/2010/wordprocessingGroup" xmlns:wpi="http://schemas.microsoft.com/office/word/2010/wordprocessingInk" xmlns:wne="http://schemas.microsoft.com/office/word/2006/wordml" xmlns:wps="http://schemas.microsoft.com/office/word/2010/wordprocessingShape" mc:Ignorable="w14 w15 w16se wp14">
   <w:footnote w:type="separator" w:id="-1">
     <w:p>
       <w:r>
@@ -568,31 +702,476 @@
       </w:r>
     </w:p>
   </w:footnote>
-  <w:footnote w:id="1">
-    <w:p>
-      <w:pPr>
-        <w:pStyle w:val="Footnote"/>
-      </w:pPr>
-      <w:r>
-        <w:rPr>
-          <w:rStyle w:val="Refdenotaalpie"/>
-        </w:rPr>
-        <w:footnoteRef/>
-      </w:r>
-      <w:r>
-        <w:t xml:space="preserve">Configurado para </w:t>
-      </w:r>
-      <w:proofErr w:type="spellStart"/>
-      <w:r>
-        <w:t>autorepetirse</w:t>
-      </w:r>
-      <w:proofErr w:type="spellEnd"/>
-      <w:r>
-        <w:t>, si la tabla ocupara más de una página.</w:t>
-      </w:r>
-    </w:p>
-  </w:footnote>
 </w:footnotes>
+</file>
+
+<file path=word/numbering.xml><?xml version="1.0" encoding="utf-8"?>
+<w:numbering xmlns:wpc="http://schemas.microsoft.com/office/word/2010/wordprocessingCanvas" xmlns:cx="http://schemas.microsoft.com/office/drawing/2014/chartex" xmlns:cx1="http://schemas.microsoft.com/office/drawing/2015/9/8/chartex" xmlns:cx2="http://schemas.microsoft.com/office/drawing/2015/10/21/chartex" xmlns:cx3="http://schemas.microsoft.com/office/drawing/2016/5/9/chartex" xmlns:cx4="http://schemas.microsoft.com/office/drawing/2016/5/10/chartex" xmlns:cx5="http://schemas.microsoft.com/office/drawing/2016/5/11/chartex" xmlns:cx6="http://schemas.microsoft.com/office/drawing/2016/5/12/chartex" xmlns:cx7="http://schemas.microsoft.com/office/drawing/2016/5/13/chartex" xmlns:cx8="http://schemas.microsoft.com/office/drawing/2016/5/14/chartex" xmlns:mc="http://schemas.openxmlformats.org/markup-compatibility/2006" xmlns:o="urn:schemas-microsoft-com:office:office" xmlns:r="http://schemas.openxmlformats.org/officeDocument/2006/relationships" xmlns:m="http://schemas.openxmlformats.org/officeDocument/2006/math" xmlns:v="urn:schemas-microsoft-com:vml" xmlns:wp14="http://schemas.microsoft.com/office/word/2010/wordprocessingDrawing" xmlns:wp="http://schemas.openxmlformats.org/drawingml/2006/wordprocessingDrawing" xmlns:w10="urn:schemas-microsoft-com:office:word" xmlns:w="http://schemas.openxmlformats.org/wordprocessingml/2006/main" xmlns:w14="http://schemas.microsoft.com/office/word/2010/wordml" xmlns:w15="http://schemas.microsoft.com/office/word/2012/wordml" xmlns:w16se="http://schemas.microsoft.com/office/word/2015/wordml/symex" xmlns:wpg="http://schemas.microsoft.com/office/word/2010/wordprocessingGroup" xmlns:wpi="http://schemas.microsoft.com/office/word/2010/wordprocessingInk" xmlns:wne="http://schemas.microsoft.com/office/word/2006/wordml" xmlns:wps="http://schemas.microsoft.com/office/word/2010/wordprocessingShape" mc:Ignorable="w14 w15 w16se wp14">
+  <w:abstractNum w:abstractNumId="0" w15:restartNumberingAfterBreak="0">
+    <w:nsid w:val="5C8C3646"/>
+    <w:multiLevelType w:val="hybridMultilevel"/>
+    <w:tmpl w:val="D91A6A5C"/>
+    <w:lvl w:ilvl="0" w:tplc="0C0A0001">
+      <w:start w:val="1"/>
+      <w:numFmt w:val="bullet"/>
+      <w:lvlText w:val=""/>
+      <w:lvlJc w:val="left"/>
+      <w:pPr>
+        <w:ind w:left="1065" w:hanging="360"/>
+      </w:pPr>
+      <w:rPr>
+        <w:rFonts w:ascii="Symbol" w:hAnsi="Symbol" w:hint="default"/>
+      </w:rPr>
+    </w:lvl>
+    <w:lvl w:ilvl="1" w:tplc="0C0A0003" w:tentative="1">
+      <w:start w:val="1"/>
+      <w:numFmt w:val="bullet"/>
+      <w:lvlText w:val="o"/>
+      <w:lvlJc w:val="left"/>
+      <w:pPr>
+        <w:ind w:left="1785" w:hanging="360"/>
+      </w:pPr>
+      <w:rPr>
+        <w:rFonts w:ascii="Courier New" w:hAnsi="Courier New" w:cs="Courier New" w:hint="default"/>
+      </w:rPr>
+    </w:lvl>
+    <w:lvl w:ilvl="2" w:tplc="0C0A0005" w:tentative="1">
+      <w:start w:val="1"/>
+      <w:numFmt w:val="bullet"/>
+      <w:lvlText w:val=""/>
+      <w:lvlJc w:val="left"/>
+      <w:pPr>
+        <w:ind w:left="2505" w:hanging="360"/>
+      </w:pPr>
+      <w:rPr>
+        <w:rFonts w:ascii="Wingdings" w:hAnsi="Wingdings" w:hint="default"/>
+      </w:rPr>
+    </w:lvl>
+    <w:lvl w:ilvl="3" w:tplc="0C0A0001" w:tentative="1">
+      <w:start w:val="1"/>
+      <w:numFmt w:val="bullet"/>
+      <w:lvlText w:val=""/>
+      <w:lvlJc w:val="left"/>
+      <w:pPr>
+        <w:ind w:left="3225" w:hanging="360"/>
+      </w:pPr>
+      <w:rPr>
+        <w:rFonts w:ascii="Symbol" w:hAnsi="Symbol" w:hint="default"/>
+      </w:rPr>
+    </w:lvl>
+    <w:lvl w:ilvl="4" w:tplc="0C0A0003" w:tentative="1">
+      <w:start w:val="1"/>
+      <w:numFmt w:val="bullet"/>
+      <w:lvlText w:val="o"/>
+      <w:lvlJc w:val="left"/>
+      <w:pPr>
+        <w:ind w:left="3945" w:hanging="360"/>
+      </w:pPr>
+      <w:rPr>
+        <w:rFonts w:ascii="Courier New" w:hAnsi="Courier New" w:cs="Courier New" w:hint="default"/>
+      </w:rPr>
+    </w:lvl>
+    <w:lvl w:ilvl="5" w:tplc="0C0A0005" w:tentative="1">
+      <w:start w:val="1"/>
+      <w:numFmt w:val="bullet"/>
+      <w:lvlText w:val=""/>
+      <w:lvlJc w:val="left"/>
+      <w:pPr>
+        <w:ind w:left="4665" w:hanging="360"/>
+      </w:pPr>
+      <w:rPr>
+        <w:rFonts w:ascii="Wingdings" w:hAnsi="Wingdings" w:hint="default"/>
+      </w:rPr>
+    </w:lvl>
+    <w:lvl w:ilvl="6" w:tplc="0C0A0001" w:tentative="1">
+      <w:start w:val="1"/>
+      <w:numFmt w:val="bullet"/>
+      <w:lvlText w:val=""/>
+      <w:lvlJc w:val="left"/>
+      <w:pPr>
+        <w:ind w:left="5385" w:hanging="360"/>
+      </w:pPr>
+      <w:rPr>
+        <w:rFonts w:ascii="Symbol" w:hAnsi="Symbol" w:hint="default"/>
+      </w:rPr>
+    </w:lvl>
+    <w:lvl w:ilvl="7" w:tplc="0C0A0003" w:tentative="1">
+      <w:start w:val="1"/>
+      <w:numFmt w:val="bullet"/>
+      <w:lvlText w:val="o"/>
+      <w:lvlJc w:val="left"/>
+      <w:pPr>
+        <w:ind w:left="6105" w:hanging="360"/>
+      </w:pPr>
+      <w:rPr>
+        <w:rFonts w:ascii="Courier New" w:hAnsi="Courier New" w:cs="Courier New" w:hint="default"/>
+      </w:rPr>
+    </w:lvl>
+    <w:lvl w:ilvl="8" w:tplc="0C0A0005" w:tentative="1">
+      <w:start w:val="1"/>
+      <w:numFmt w:val="bullet"/>
+      <w:lvlText w:val=""/>
+      <w:lvlJc w:val="left"/>
+      <w:pPr>
+        <w:ind w:left="6825" w:hanging="360"/>
+      </w:pPr>
+      <w:rPr>
+        <w:rFonts w:ascii="Wingdings" w:hAnsi="Wingdings" w:hint="default"/>
+      </w:rPr>
+    </w:lvl>
+  </w:abstractNum>
+  <w:abstractNum w:abstractNumId="1" w15:restartNumberingAfterBreak="0">
+    <w:nsid w:val="5EAF3B58"/>
+    <w:multiLevelType w:val="hybridMultilevel"/>
+    <w:tmpl w:val="7C42763C"/>
+    <w:lvl w:ilvl="0" w:tplc="0C0A0001">
+      <w:start w:val="1"/>
+      <w:numFmt w:val="bullet"/>
+      <w:lvlText w:val=""/>
+      <w:lvlJc w:val="left"/>
+      <w:pPr>
+        <w:ind w:left="1003" w:hanging="360"/>
+      </w:pPr>
+      <w:rPr>
+        <w:rFonts w:ascii="Symbol" w:hAnsi="Symbol" w:hint="default"/>
+      </w:rPr>
+    </w:lvl>
+    <w:lvl w:ilvl="1" w:tplc="0C0A0003" w:tentative="1">
+      <w:start w:val="1"/>
+      <w:numFmt w:val="bullet"/>
+      <w:lvlText w:val="o"/>
+      <w:lvlJc w:val="left"/>
+      <w:pPr>
+        <w:ind w:left="1723" w:hanging="360"/>
+      </w:pPr>
+      <w:rPr>
+        <w:rFonts w:ascii="Courier New" w:hAnsi="Courier New" w:cs="Courier New" w:hint="default"/>
+      </w:rPr>
+    </w:lvl>
+    <w:lvl w:ilvl="2" w:tplc="0C0A0005" w:tentative="1">
+      <w:start w:val="1"/>
+      <w:numFmt w:val="bullet"/>
+      <w:lvlText w:val=""/>
+      <w:lvlJc w:val="left"/>
+      <w:pPr>
+        <w:ind w:left="2443" w:hanging="360"/>
+      </w:pPr>
+      <w:rPr>
+        <w:rFonts w:ascii="Wingdings" w:hAnsi="Wingdings" w:hint="default"/>
+      </w:rPr>
+    </w:lvl>
+    <w:lvl w:ilvl="3" w:tplc="0C0A0001" w:tentative="1">
+      <w:start w:val="1"/>
+      <w:numFmt w:val="bullet"/>
+      <w:lvlText w:val=""/>
+      <w:lvlJc w:val="left"/>
+      <w:pPr>
+        <w:ind w:left="3163" w:hanging="360"/>
+      </w:pPr>
+      <w:rPr>
+        <w:rFonts w:ascii="Symbol" w:hAnsi="Symbol" w:hint="default"/>
+      </w:rPr>
+    </w:lvl>
+    <w:lvl w:ilvl="4" w:tplc="0C0A0003" w:tentative="1">
+      <w:start w:val="1"/>
+      <w:numFmt w:val="bullet"/>
+      <w:lvlText w:val="o"/>
+      <w:lvlJc w:val="left"/>
+      <w:pPr>
+        <w:ind w:left="3883" w:hanging="360"/>
+      </w:pPr>
+      <w:rPr>
+        <w:rFonts w:ascii="Courier New" w:hAnsi="Courier New" w:cs="Courier New" w:hint="default"/>
+      </w:rPr>
+    </w:lvl>
+    <w:lvl w:ilvl="5" w:tplc="0C0A0005" w:tentative="1">
+      <w:start w:val="1"/>
+      <w:numFmt w:val="bullet"/>
+      <w:lvlText w:val=""/>
+      <w:lvlJc w:val="left"/>
+      <w:pPr>
+        <w:ind w:left="4603" w:hanging="360"/>
+      </w:pPr>
+      <w:rPr>
+        <w:rFonts w:ascii="Wingdings" w:hAnsi="Wingdings" w:hint="default"/>
+      </w:rPr>
+    </w:lvl>
+    <w:lvl w:ilvl="6" w:tplc="0C0A0001" w:tentative="1">
+      <w:start w:val="1"/>
+      <w:numFmt w:val="bullet"/>
+      <w:lvlText w:val=""/>
+      <w:lvlJc w:val="left"/>
+      <w:pPr>
+        <w:ind w:left="5323" w:hanging="360"/>
+      </w:pPr>
+      <w:rPr>
+        <w:rFonts w:ascii="Symbol" w:hAnsi="Symbol" w:hint="default"/>
+      </w:rPr>
+    </w:lvl>
+    <w:lvl w:ilvl="7" w:tplc="0C0A0003" w:tentative="1">
+      <w:start w:val="1"/>
+      <w:numFmt w:val="bullet"/>
+      <w:lvlText w:val="o"/>
+      <w:lvlJc w:val="left"/>
+      <w:pPr>
+        <w:ind w:left="6043" w:hanging="360"/>
+      </w:pPr>
+      <w:rPr>
+        <w:rFonts w:ascii="Courier New" w:hAnsi="Courier New" w:cs="Courier New" w:hint="default"/>
+      </w:rPr>
+    </w:lvl>
+    <w:lvl w:ilvl="8" w:tplc="0C0A0005" w:tentative="1">
+      <w:start w:val="1"/>
+      <w:numFmt w:val="bullet"/>
+      <w:lvlText w:val=""/>
+      <w:lvlJc w:val="left"/>
+      <w:pPr>
+        <w:ind w:left="6763" w:hanging="360"/>
+      </w:pPr>
+      <w:rPr>
+        <w:rFonts w:ascii="Wingdings" w:hAnsi="Wingdings" w:hint="default"/>
+      </w:rPr>
+    </w:lvl>
+  </w:abstractNum>
+  <w:abstractNum w:abstractNumId="2" w15:restartNumberingAfterBreak="0">
+    <w:nsid w:val="6ADF4753"/>
+    <w:multiLevelType w:val="hybridMultilevel"/>
+    <w:tmpl w:val="4762FFDE"/>
+    <w:lvl w:ilvl="0" w:tplc="0C0A0001">
+      <w:start w:val="1"/>
+      <w:numFmt w:val="bullet"/>
+      <w:lvlText w:val=""/>
+      <w:lvlJc w:val="left"/>
+      <w:pPr>
+        <w:ind w:left="1003" w:hanging="360"/>
+      </w:pPr>
+      <w:rPr>
+        <w:rFonts w:ascii="Symbol" w:hAnsi="Symbol" w:hint="default"/>
+      </w:rPr>
+    </w:lvl>
+    <w:lvl w:ilvl="1" w:tplc="0C0A0003" w:tentative="1">
+      <w:start w:val="1"/>
+      <w:numFmt w:val="bullet"/>
+      <w:lvlText w:val="o"/>
+      <w:lvlJc w:val="left"/>
+      <w:pPr>
+        <w:ind w:left="1723" w:hanging="360"/>
+      </w:pPr>
+      <w:rPr>
+        <w:rFonts w:ascii="Courier New" w:hAnsi="Courier New" w:cs="Courier New" w:hint="default"/>
+      </w:rPr>
+    </w:lvl>
+    <w:lvl w:ilvl="2" w:tplc="0C0A0005" w:tentative="1">
+      <w:start w:val="1"/>
+      <w:numFmt w:val="bullet"/>
+      <w:lvlText w:val=""/>
+      <w:lvlJc w:val="left"/>
+      <w:pPr>
+        <w:ind w:left="2443" w:hanging="360"/>
+      </w:pPr>
+      <w:rPr>
+        <w:rFonts w:ascii="Wingdings" w:hAnsi="Wingdings" w:hint="default"/>
+      </w:rPr>
+    </w:lvl>
+    <w:lvl w:ilvl="3" w:tplc="0C0A0001" w:tentative="1">
+      <w:start w:val="1"/>
+      <w:numFmt w:val="bullet"/>
+      <w:lvlText w:val=""/>
+      <w:lvlJc w:val="left"/>
+      <w:pPr>
+        <w:ind w:left="3163" w:hanging="360"/>
+      </w:pPr>
+      <w:rPr>
+        <w:rFonts w:ascii="Symbol" w:hAnsi="Symbol" w:hint="default"/>
+      </w:rPr>
+    </w:lvl>
+    <w:lvl w:ilvl="4" w:tplc="0C0A0003" w:tentative="1">
+      <w:start w:val="1"/>
+      <w:numFmt w:val="bullet"/>
+      <w:lvlText w:val="o"/>
+      <w:lvlJc w:val="left"/>
+      <w:pPr>
+        <w:ind w:left="3883" w:hanging="360"/>
+      </w:pPr>
+      <w:rPr>
+        <w:rFonts w:ascii="Courier New" w:hAnsi="Courier New" w:cs="Courier New" w:hint="default"/>
+      </w:rPr>
+    </w:lvl>
+    <w:lvl w:ilvl="5" w:tplc="0C0A0005" w:tentative="1">
+      <w:start w:val="1"/>
+      <w:numFmt w:val="bullet"/>
+      <w:lvlText w:val=""/>
+      <w:lvlJc w:val="left"/>
+      <w:pPr>
+        <w:ind w:left="4603" w:hanging="360"/>
+      </w:pPr>
+      <w:rPr>
+        <w:rFonts w:ascii="Wingdings" w:hAnsi="Wingdings" w:hint="default"/>
+      </w:rPr>
+    </w:lvl>
+    <w:lvl w:ilvl="6" w:tplc="0C0A0001" w:tentative="1">
+      <w:start w:val="1"/>
+      <w:numFmt w:val="bullet"/>
+      <w:lvlText w:val=""/>
+      <w:lvlJc w:val="left"/>
+      <w:pPr>
+        <w:ind w:left="5323" w:hanging="360"/>
+      </w:pPr>
+      <w:rPr>
+        <w:rFonts w:ascii="Symbol" w:hAnsi="Symbol" w:hint="default"/>
+      </w:rPr>
+    </w:lvl>
+    <w:lvl w:ilvl="7" w:tplc="0C0A0003" w:tentative="1">
+      <w:start w:val="1"/>
+      <w:numFmt w:val="bullet"/>
+      <w:lvlText w:val="o"/>
+      <w:lvlJc w:val="left"/>
+      <w:pPr>
+        <w:ind w:left="6043" w:hanging="360"/>
+      </w:pPr>
+      <w:rPr>
+        <w:rFonts w:ascii="Courier New" w:hAnsi="Courier New" w:cs="Courier New" w:hint="default"/>
+      </w:rPr>
+    </w:lvl>
+    <w:lvl w:ilvl="8" w:tplc="0C0A0005" w:tentative="1">
+      <w:start w:val="1"/>
+      <w:numFmt w:val="bullet"/>
+      <w:lvlText w:val=""/>
+      <w:lvlJc w:val="left"/>
+      <w:pPr>
+        <w:ind w:left="6763" w:hanging="360"/>
+      </w:pPr>
+      <w:rPr>
+        <w:rFonts w:ascii="Wingdings" w:hAnsi="Wingdings" w:hint="default"/>
+      </w:rPr>
+    </w:lvl>
+  </w:abstractNum>
+  <w:abstractNum w:abstractNumId="3" w15:restartNumberingAfterBreak="0">
+    <w:nsid w:val="78EE243B"/>
+    <w:multiLevelType w:val="hybridMultilevel"/>
+    <w:tmpl w:val="389E854C"/>
+    <w:lvl w:ilvl="0" w:tplc="0C0A0001">
+      <w:start w:val="1"/>
+      <w:numFmt w:val="bullet"/>
+      <w:lvlText w:val=""/>
+      <w:lvlJc w:val="left"/>
+      <w:pPr>
+        <w:ind w:left="1003" w:hanging="360"/>
+      </w:pPr>
+      <w:rPr>
+        <w:rFonts w:ascii="Symbol" w:hAnsi="Symbol" w:hint="default"/>
+      </w:rPr>
+    </w:lvl>
+    <w:lvl w:ilvl="1" w:tplc="0C0A0003" w:tentative="1">
+      <w:start w:val="1"/>
+      <w:numFmt w:val="bullet"/>
+      <w:lvlText w:val="o"/>
+      <w:lvlJc w:val="left"/>
+      <w:pPr>
+        <w:ind w:left="1723" w:hanging="360"/>
+      </w:pPr>
+      <w:rPr>
+        <w:rFonts w:ascii="Courier New" w:hAnsi="Courier New" w:cs="Courier New" w:hint="default"/>
+      </w:rPr>
+    </w:lvl>
+    <w:lvl w:ilvl="2" w:tplc="0C0A0005" w:tentative="1">
+      <w:start w:val="1"/>
+      <w:numFmt w:val="bullet"/>
+      <w:lvlText w:val=""/>
+      <w:lvlJc w:val="left"/>
+      <w:pPr>
+        <w:ind w:left="2443" w:hanging="360"/>
+      </w:pPr>
+      <w:rPr>
+        <w:rFonts w:ascii="Wingdings" w:hAnsi="Wingdings" w:hint="default"/>
+      </w:rPr>
+    </w:lvl>
+    <w:lvl w:ilvl="3" w:tplc="0C0A0001" w:tentative="1">
+      <w:start w:val="1"/>
+      <w:numFmt w:val="bullet"/>
+      <w:lvlText w:val=""/>
+      <w:lvlJc w:val="left"/>
+      <w:pPr>
+        <w:ind w:left="3163" w:hanging="360"/>
+      </w:pPr>
+      <w:rPr>
+        <w:rFonts w:ascii="Symbol" w:hAnsi="Symbol" w:hint="default"/>
+      </w:rPr>
+    </w:lvl>
+    <w:lvl w:ilvl="4" w:tplc="0C0A0003" w:tentative="1">
+      <w:start w:val="1"/>
+      <w:numFmt w:val="bullet"/>
+      <w:lvlText w:val="o"/>
+      <w:lvlJc w:val="left"/>
+      <w:pPr>
+        <w:ind w:left="3883" w:hanging="360"/>
+      </w:pPr>
+      <w:rPr>
+        <w:rFonts w:ascii="Courier New" w:hAnsi="Courier New" w:cs="Courier New" w:hint="default"/>
+      </w:rPr>
+    </w:lvl>
+    <w:lvl w:ilvl="5" w:tplc="0C0A0005" w:tentative="1">
+      <w:start w:val="1"/>
+      <w:numFmt w:val="bullet"/>
+      <w:lvlText w:val=""/>
+      <w:lvlJc w:val="left"/>
+      <w:pPr>
+        <w:ind w:left="4603" w:hanging="360"/>
+      </w:pPr>
+      <w:rPr>
+        <w:rFonts w:ascii="Wingdings" w:hAnsi="Wingdings" w:hint="default"/>
+      </w:rPr>
+    </w:lvl>
+    <w:lvl w:ilvl="6" w:tplc="0C0A0001" w:tentative="1">
+      <w:start w:val="1"/>
+      <w:numFmt w:val="bullet"/>
+      <w:lvlText w:val=""/>
+      <w:lvlJc w:val="left"/>
+      <w:pPr>
+        <w:ind w:left="5323" w:hanging="360"/>
+      </w:pPr>
+      <w:rPr>
+        <w:rFonts w:ascii="Symbol" w:hAnsi="Symbol" w:hint="default"/>
+      </w:rPr>
+    </w:lvl>
+    <w:lvl w:ilvl="7" w:tplc="0C0A0003" w:tentative="1">
+      <w:start w:val="1"/>
+      <w:numFmt w:val="bullet"/>
+      <w:lvlText w:val="o"/>
+      <w:lvlJc w:val="left"/>
+      <w:pPr>
+        <w:ind w:left="6043" w:hanging="360"/>
+      </w:pPr>
+      <w:rPr>
+        <w:rFonts w:ascii="Courier New" w:hAnsi="Courier New" w:cs="Courier New" w:hint="default"/>
+      </w:rPr>
+    </w:lvl>
+    <w:lvl w:ilvl="8" w:tplc="0C0A0005" w:tentative="1">
+      <w:start w:val="1"/>
+      <w:numFmt w:val="bullet"/>
+      <w:lvlText w:val=""/>
+      <w:lvlJc w:val="left"/>
+      <w:pPr>
+        <w:ind w:left="6763" w:hanging="360"/>
+      </w:pPr>
+      <w:rPr>
+        <w:rFonts w:ascii="Wingdings" w:hAnsi="Wingdings" w:hint="default"/>
+      </w:rPr>
+    </w:lvl>
+  </w:abstractNum>
+  <w:num w:numId="1">
+    <w:abstractNumId w:val="2"/>
+  </w:num>
+  <w:num w:numId="2">
+    <w:abstractNumId w:val="1"/>
+  </w:num>
+  <w:num w:numId="3">
+    <w:abstractNumId w:val="0"/>
+  </w:num>
+  <w:num w:numId="4">
+    <w:abstractNumId w:val="3"/>
+  </w:num>
+</w:numbering>
 </file>
 
 <file path=word/styles.xml><?xml version="1.0" encoding="utf-8"?>
@@ -618,8 +1197,8 @@
   </w:docDefaults>
   <w:latentStyles w:defLockedState="0" w:defUIPriority="99" w:defSemiHidden="0" w:defUnhideWhenUsed="0" w:defQFormat="0" w:count="374">
     <w:lsdException w:name="Normal" w:uiPriority="0" w:qFormat="1"/>
-    <w:lsdException w:name="heading 1" w:uiPriority="9" w:qFormat="1"/>
-    <w:lsdException w:name="heading 2" w:semiHidden="1" w:uiPriority="9" w:unhideWhenUsed="1" w:qFormat="1"/>
+    <w:lsdException w:name="heading 1" w:uiPriority="0" w:qFormat="1"/>
+    <w:lsdException w:name="heading 2" w:semiHidden="1" w:uiPriority="0" w:unhideWhenUsed="1" w:qFormat="1"/>
     <w:lsdException w:name="heading 3" w:semiHidden="1" w:uiPriority="9" w:unhideWhenUsed="1" w:qFormat="1"/>
     <w:lsdException w:name="heading 4" w:semiHidden="1" w:uiPriority="9" w:unhideWhenUsed="1" w:qFormat="1"/>
     <w:lsdException w:name="heading 5" w:semiHidden="1" w:uiPriority="9" w:unhideWhenUsed="1" w:qFormat="1"/>
@@ -1171,6 +1750,21 @@
       <w:vertAlign w:val="superscript"/>
     </w:rPr>
   </w:style>
+  <w:style w:type="paragraph" w:styleId="Prrafodelista">
+    <w:name w:val="List Paragraph"/>
+    <w:basedOn w:val="Normal"/>
+    <w:uiPriority w:val="34"/>
+    <w:qFormat/>
+    <w:rsid w:val="00317597"/>
+    <w:pPr>
+      <w:ind w:left="720"/>
+      <w:contextualSpacing/>
+    </w:pPr>
+    <w:rPr>
+      <w:rFonts w:cs="Mangal"/>
+      <w:szCs w:val="21"/>
+    </w:rPr>
+  </w:style>
 </w:styles>
 </file>
 

</xml_diff>